<commit_message>
Last minute execution instructions
</commit_message>
<xml_diff>
--- a/Apresentacao.docx
+++ b/Apresentacao.docx
@@ -729,12 +729,7 @@
         <w:t>S1, seguindo a lógica de conversão.</w:t>
       </w:r>
       <w:r>
-        <w:t xml:space="preserve"> O código é composto de 5 classes, sendo uma a App. Por motivo</w:t>
-      </w:r>
-      <w:bookmarkStart w:id="0" w:name="_GoBack"/>
-      <w:bookmarkEnd w:id="0"/>
-      <w:r>
-        <w:t xml:space="preserve"> de falta de tempo hábil, as saídas S2-5 não puderam ser verificadas. </w:t>
+        <w:t xml:space="preserve"> O código é composto de 5 classes, sendo uma a App. Por motivo de falta de tempo hábil, as saídas S2-5 não puderam ser verificadas. </w:t>
       </w:r>
       <w:r>
         <w:t xml:space="preserve">Os arquivos de entrada denominam-se </w:t>
@@ -814,6 +809,248 @@
       </w:hyperlink>
       <w:r>
         <w:t>.</w:t>
+      </w:r>
+    </w:p>
+    <w:p>
+      <w:pPr>
+        <w:suppressLineNumbers/>
+      </w:pPr>
+      <w:r>
+        <w:rPr>
+          <w:u w:val="single"/>
+        </w:rPr>
+        <w:t>Instruções para execução</w:t>
+      </w:r>
+      <w:r>
+        <w:t xml:space="preserve">: extrair a pasta </w:t>
+      </w:r>
+      <w:r>
+        <w:rPr>
+          <w:b/>
+          <w:bCs/>
+        </w:rPr>
+        <w:t>outerspace</w:t>
+      </w:r>
+      <w:r>
+        <w:t xml:space="preserve"> no disco local, executar o </w:t>
+      </w:r>
+      <w:r>
+        <w:rPr>
+          <w:i/>
+          <w:iCs/>
+        </w:rPr>
+        <w:t>Visual Studio Code</w:t>
+      </w:r>
+      <w:r>
+        <w:t xml:space="preserve">, escolher a opção </w:t>
+      </w:r>
+      <w:r>
+        <w:rPr>
+          <w:b/>
+          <w:bCs/>
+        </w:rPr>
+        <w:t>Open Folder...</w:t>
+      </w:r>
+      <w:r>
+        <w:t xml:space="preserve">, e selecionar a pasta </w:t>
+      </w:r>
+      <w:r>
+        <w:rPr>
+          <w:b/>
+          <w:bCs/>
+        </w:rPr>
+        <w:t>outerspace</w:t>
+      </w:r>
+      <w:r>
+        <w:t xml:space="preserve">. </w:t>
+      </w:r>
+      <w:r>
+        <w:t>Abrir o terminal nesta pasta e e</w:t>
+      </w:r>
+      <w:r>
+        <w:t xml:space="preserve">xecutar com o comando </w:t>
+      </w:r>
+      <w:r>
+        <w:rPr>
+          <w:rFonts w:ascii="Consolas" w:hAnsi="Consolas"/>
+          <w:color w:val="4EC9B0"/>
+          <w:sz w:val="21"/>
+          <w:szCs w:val="21"/>
+        </w:rPr>
+        <w:t>./mvnw spring-boot:run</w:t>
+      </w:r>
+      <w:r>
+        <w:t xml:space="preserve">. </w:t>
+      </w:r>
+      <w:r>
+        <w:t xml:space="preserve">A pasta que contém as classes do programa e a classe </w:t>
+      </w:r>
+      <w:r>
+        <w:rPr>
+          <w:b/>
+          <w:bCs/>
+        </w:rPr>
+        <w:t>App</w:t>
+      </w:r>
+      <w:r>
+        <w:t xml:space="preserve"> encontram-se na sub-pasta </w:t>
+      </w:r>
+      <w:r>
+        <w:rPr>
+          <w:b/>
+          <w:bCs/>
+        </w:rPr>
+        <w:t>\src\main\java\com\pucrs\outerspace</w:t>
+      </w:r>
+      <w:r>
+        <w:rPr>
+          <w:b/>
+          <w:bCs/>
+        </w:rPr>
+        <w:t>\</w:t>
+      </w:r>
+      <w:r>
+        <w:t xml:space="preserve">. Se for executar fora do </w:t>
+      </w:r>
+      <w:r>
+        <w:rPr>
+          <w:i/>
+          <w:iCs/>
+        </w:rPr>
+        <w:t>Spring Boot</w:t>
+      </w:r>
+      <w:r>
+        <w:t xml:space="preserve">, remover a linha 11 da classe </w:t>
+      </w:r>
+      <w:r>
+        <w:rPr>
+          <w:b/>
+          <w:bCs/>
+        </w:rPr>
+        <w:t>OuterspaceApplication.java</w:t>
+      </w:r>
+      <w:r>
+        <w:t>:</w:t>
+      </w:r>
+    </w:p>
+    <w:p>
+      <w:pPr>
+        <w:suppressLineNumbers/>
+        <w:shd w:val="clear" w:color="auto" w:fill="1E1E1E"/>
+        <w:tabs>
+          <w:tab w:val="clear" w:pos="720"/>
+        </w:tabs>
+        <w:spacing w:before="0" w:line="285" w:lineRule="atLeast"/>
+        <w:jc w:val="left"/>
+        <w:rPr>
+          <w:rFonts w:ascii="Consolas" w:hAnsi="Consolas"/>
+          <w:color w:val="D4D4D4"/>
+          <w:sz w:val="21"/>
+          <w:szCs w:val="21"/>
+        </w:rPr>
+      </w:pPr>
+      <w:r>
+        <w:rPr>
+          <w:rFonts w:ascii="Consolas" w:hAnsi="Consolas"/>
+          <w:color w:val="4EC9B0"/>
+          <w:sz w:val="21"/>
+          <w:szCs w:val="21"/>
+        </w:rPr>
+        <w:t>SpringApplication</w:t>
+      </w:r>
+      <w:r>
+        <w:rPr>
+          <w:rFonts w:ascii="Consolas" w:hAnsi="Consolas"/>
+          <w:color w:val="D4D4D4"/>
+          <w:sz w:val="21"/>
+          <w:szCs w:val="21"/>
+        </w:rPr>
+        <w:t>.</w:t>
+      </w:r>
+      <w:r>
+        <w:rPr>
+          <w:rFonts w:ascii="Consolas" w:hAnsi="Consolas"/>
+          <w:color w:val="DCDCAA"/>
+          <w:sz w:val="21"/>
+          <w:szCs w:val="21"/>
+        </w:rPr>
+        <w:t>run</w:t>
+      </w:r>
+      <w:r>
+        <w:rPr>
+          <w:rFonts w:ascii="Consolas" w:hAnsi="Consolas"/>
+          <w:color w:val="D4D4D4"/>
+          <w:sz w:val="21"/>
+          <w:szCs w:val="21"/>
+        </w:rPr>
+        <w:t>(</w:t>
+      </w:r>
+      <w:r>
+        <w:rPr>
+          <w:rFonts w:ascii="Consolas" w:hAnsi="Consolas"/>
+          <w:color w:val="4EC9B0"/>
+          <w:sz w:val="21"/>
+          <w:szCs w:val="21"/>
+        </w:rPr>
+        <w:t>OuterspaceApplication</w:t>
+      </w:r>
+      <w:r>
+        <w:rPr>
+          <w:rFonts w:ascii="Consolas" w:hAnsi="Consolas"/>
+          <w:color w:val="D4D4D4"/>
+          <w:sz w:val="21"/>
+          <w:szCs w:val="21"/>
+        </w:rPr>
+        <w:t>.</w:t>
+      </w:r>
+      <w:r>
+        <w:rPr>
+          <w:rFonts w:ascii="Consolas" w:hAnsi="Consolas"/>
+          <w:color w:val="9CDCFE"/>
+          <w:sz w:val="21"/>
+          <w:szCs w:val="21"/>
+        </w:rPr>
+        <w:t>class</w:t>
+      </w:r>
+      <w:r>
+        <w:rPr>
+          <w:rFonts w:ascii="Consolas" w:hAnsi="Consolas"/>
+          <w:color w:val="D4D4D4"/>
+          <w:sz w:val="21"/>
+          <w:szCs w:val="21"/>
+        </w:rPr>
+        <w:t>, </w:t>
+      </w:r>
+      <w:r>
+        <w:rPr>
+          <w:rFonts w:ascii="Consolas" w:hAnsi="Consolas"/>
+          <w:color w:val="9CDCFE"/>
+          <w:sz w:val="21"/>
+          <w:szCs w:val="21"/>
+        </w:rPr>
+        <w:t>args</w:t>
+      </w:r>
+      <w:r>
+        <w:rPr>
+          <w:rFonts w:ascii="Consolas" w:hAnsi="Consolas"/>
+          <w:color w:val="D4D4D4"/>
+          <w:sz w:val="21"/>
+          <w:szCs w:val="21"/>
+        </w:rPr>
+        <w:t>);</w:t>
+      </w:r>
+    </w:p>
+    <w:p>
+      <w:pPr>
+        <w:suppressLineNumbers/>
+      </w:pPr>
+      <w:r>
+        <w:t xml:space="preserve">e então compilar a App </w:t>
+      </w:r>
+      <w:bookmarkStart w:id="0" w:name="_GoBack"/>
+      <w:bookmarkEnd w:id="0"/>
+      <w:r>
+        <w:t>e executar com o Java 11 ou superior.</w:t>
       </w:r>
     </w:p>
     <w:sectPr>

</xml_diff>